<commit_message>
added outlier removal comparison table
</commit_message>
<xml_diff>
--- a/docs/data analysis methods.docx
+++ b/docs/data analysis methods.docx
@@ -173,7 +173,7 @@
     <w:tbl>
       <w:tblPr>
         <w:tblStyle w:val="TableGrid"/>
-        <w:tblW w:w="0" w:type="auto"/>
+        <w:tblW w:w="9016" w:type="dxa"/>
         <w:tblLayout w:type="fixed"/>
         <w:tblLook w:val="04A0" w:firstRow="1" w:lastRow="0" w:firstColumn="1" w:lastColumn="0" w:noHBand="0" w:noVBand="1"/>
       </w:tblPr>
@@ -1893,7 +1893,7 @@
                 <w:color w:val="000000"/>
                 <w:lang w:eastAsia="en-AU"/>
               </w:rPr>
-              <w:t>Mean days per year under 0.1ML/day flow</w:t>
+              <w:t xml:space="preserve">Mean flow during driest week* </w:t>
             </w:r>
           </w:p>
         </w:tc>
@@ -1902,17 +1902,25 @@
             <w:tcW w:w="1902" w:type="dxa"/>
           </w:tcPr>
           <w:p>
-            <w:r>
-              <w:t>MDFAnn</w:t>
-            </w:r>
-            <w:r>
-              <w:t>U</w:t>
-            </w:r>
-            <w:r>
-              <w:t>nder0</w:t>
-            </w:r>
-            <w:r>
-              <w:t>.1</w:t>
+            <w:pPr>
+              <w:rPr>
+                <w:rFonts w:ascii="Calibri" w:hAnsi="Calibri"/>
+                <w:color w:val="000000"/>
+              </w:rPr>
+            </w:pPr>
+            <w:r>
+              <w:rPr>
+                <w:rFonts w:ascii="Calibri" w:hAnsi="Calibri"/>
+                <w:color w:val="000000"/>
+              </w:rPr>
+              <w:t>MA.7daysMinMean</w:t>
+            </w:r>
+            <w:r>
+              <w:rPr>
+                <w:rFonts w:ascii="Calibri" w:hAnsi="Calibri"/>
+                <w:color w:val="000000"/>
+              </w:rPr>
+              <w:t>norm</w:t>
             </w:r>
           </w:p>
         </w:tc>
@@ -1935,23 +1943,7 @@
                 <w:color w:val="000000"/>
                 <w:lang w:eastAsia="en-AU"/>
               </w:rPr>
-              <w:t>days</w:t>
-            </w:r>
-            <w:r>
-              <w:rPr>
-                <w:rFonts w:ascii="Calibri" w:eastAsia="Times New Roman" w:hAnsi="Calibri" w:cs="Times New Roman"/>
-                <w:color w:val="000000"/>
-                <w:lang w:eastAsia="en-AU"/>
-              </w:rPr>
-              <w:t>/</w:t>
-            </w:r>
-            <w:r>
-              <w:rPr>
-                <w:rFonts w:ascii="Calibri" w:eastAsia="Times New Roman" w:hAnsi="Calibri" w:cs="Times New Roman"/>
-                <w:color w:val="000000"/>
-                <w:lang w:eastAsia="en-AU"/>
-              </w:rPr>
-              <w:t>year</w:t>
+              <w:t>dimensionless</w:t>
             </w:r>
           </w:p>
         </w:tc>
@@ -1990,7 +1982,7 @@
                 <w:color w:val="000000"/>
                 <w:lang w:eastAsia="en-AU"/>
               </w:rPr>
-              <w:t>CV of all year’s days per year under 0.1ML/day flow</w:t>
+              <w:t>Mean days per year under 0.1ML/day flow</w:t>
             </w:r>
           </w:p>
         </w:tc>
@@ -2000,7 +1992,16 @@
           </w:tcPr>
           <w:p>
             <w:r>
-              <w:t>CVAnnMDFAnnUnder0.1</w:t>
+              <w:t>MDFAnn</w:t>
+            </w:r>
+            <w:r>
+              <w:t>U</w:t>
+            </w:r>
+            <w:r>
+              <w:t>nder0</w:t>
+            </w:r>
+            <w:r>
+              <w:t>.1</w:t>
             </w:r>
           </w:p>
         </w:tc>
@@ -2023,7 +2024,7 @@
                 <w:color w:val="000000"/>
                 <w:lang w:eastAsia="en-AU"/>
               </w:rPr>
-              <w:t>dimensionless</w:t>
+              <w:t>days/year</w:t>
             </w:r>
           </w:p>
         </w:tc>
@@ -2046,6 +2047,78 @@
       <w:tr>
         <w:tc>
           <w:tcPr>
+            <w:tcW w:w="2204" w:type="dxa"/>
+          </w:tcPr>
+          <w:p>
+            <w:pPr>
+              <w:rPr>
+                <w:rFonts w:ascii="Calibri" w:eastAsia="Times New Roman" w:hAnsi="Calibri" w:cs="Times New Roman"/>
+                <w:color w:val="000000"/>
+                <w:lang w:eastAsia="en-AU"/>
+              </w:rPr>
+            </w:pPr>
+            <w:r>
+              <w:rPr>
+                <w:rFonts w:ascii="Calibri" w:eastAsia="Times New Roman" w:hAnsi="Calibri" w:cs="Times New Roman"/>
+                <w:color w:val="000000"/>
+                <w:lang w:eastAsia="en-AU"/>
+              </w:rPr>
+              <w:t>CV of all year’s days per year under 0.1ML/day flow</w:t>
+            </w:r>
+          </w:p>
+        </w:tc>
+        <w:tc>
+          <w:tcPr>
+            <w:tcW w:w="1902" w:type="dxa"/>
+          </w:tcPr>
+          <w:p>
+            <w:r>
+              <w:t>CVAnnMDFAnnUnder0.1</w:t>
+            </w:r>
+          </w:p>
+        </w:tc>
+        <w:tc>
+          <w:tcPr>
+            <w:tcW w:w="2410" w:type="dxa"/>
+            <w:gridSpan w:val="2"/>
+          </w:tcPr>
+          <w:p>
+            <w:pPr>
+              <w:rPr>
+                <w:rFonts w:ascii="Calibri" w:eastAsia="Times New Roman" w:hAnsi="Calibri" w:cs="Times New Roman"/>
+                <w:color w:val="000000"/>
+                <w:lang w:eastAsia="en-AU"/>
+              </w:rPr>
+            </w:pPr>
+            <w:r>
+              <w:rPr>
+                <w:rFonts w:ascii="Calibri" w:eastAsia="Times New Roman" w:hAnsi="Calibri" w:cs="Times New Roman"/>
+                <w:color w:val="000000"/>
+                <w:lang w:eastAsia="en-AU"/>
+              </w:rPr>
+              <w:t>dimensionless</w:t>
+            </w:r>
+          </w:p>
+        </w:tc>
+        <w:tc>
+          <w:tcPr>
+            <w:tcW w:w="2500" w:type="dxa"/>
+            <w:vMerge/>
+          </w:tcPr>
+          <w:p>
+            <w:pPr>
+              <w:rPr>
+                <w:rFonts w:ascii="Calibri" w:eastAsia="Times New Roman" w:hAnsi="Calibri" w:cs="Times New Roman"/>
+                <w:color w:val="000000"/>
+                <w:lang w:eastAsia="en-AU"/>
+              </w:rPr>
+            </w:pPr>
+          </w:p>
+        </w:tc>
+      </w:tr>
+      <w:tr>
+        <w:tc>
+          <w:tcPr>
             <w:tcW w:w="9016" w:type="dxa"/>
             <w:gridSpan w:val="5"/>
           </w:tcPr>
@@ -2054,7 +2127,6 @@
               <w:jc w:val="center"/>
               <w:rPr>
                 <w:rFonts w:ascii="Calibri" w:eastAsia="Times New Roman" w:hAnsi="Calibri" w:cs="Times New Roman"/>
-                <w:i/>
                 <w:color w:val="000000"/>
                 <w:lang w:eastAsia="en-AU"/>
               </w:rPr>
@@ -2476,17 +2548,14 @@
           </w:tcPr>
           <w:p>
             <w:pPr>
-              <w:keepNext/>
-              <w:rPr>
-                <w:rFonts w:ascii="Calibri" w:eastAsia="Times New Roman" w:hAnsi="Calibri" w:cs="Times New Roman"/>
-                <w:color w:val="000000"/>
-                <w:lang w:eastAsia="en-AU"/>
-              </w:rPr>
-            </w:pPr>
-          </w:p>
-        </w:tc>
-        <w:bookmarkStart w:id="0" w:name="_GoBack"/>
-        <w:bookmarkEnd w:id="0"/>
+              <w:rPr>
+                <w:rFonts w:ascii="Calibri" w:eastAsia="Times New Roman" w:hAnsi="Calibri" w:cs="Times New Roman"/>
+                <w:color w:val="000000"/>
+                <w:lang w:eastAsia="en-AU"/>
+              </w:rPr>
+            </w:pPr>
+          </w:p>
+        </w:tc>
       </w:tr>
     </w:tbl>
     <w:p>
@@ -2540,7 +2609,15 @@
       </w:pPr>
       <w:r>
         <w:lastRenderedPageBreak/>
-        <w:t xml:space="preserve">Finally, we performed permutational multivariate analysis of variance using distance matrices (vegan package in R) across these chosen metrics to confirm that our field sites did indeed </w:t>
+        <w:t>Finally, we performed permutational multivariate analysis of variance using distance matrices (</w:t>
+      </w:r>
+      <w:r>
+        <w:t xml:space="preserve">using the </w:t>
+      </w:r>
+      <w:bookmarkStart w:id="0" w:name="_GoBack"/>
+      <w:bookmarkEnd w:id="0"/>
+      <w:r>
+        <w:t xml:space="preserve">vegan package in R) across these chosen metrics to confirm that our field sites did indeed </w:t>
       </w:r>
       <w:r>
         <w:t>comprise</w:t>

</xml_diff>